<commit_message>
FEND - Corrige rodapé
</commit_message>
<xml_diff>
--- a/tfinal.docx
+++ b/tfinal.docx
@@ -2172,12 +2172,26 @@
 <w:ftr xmlns:mc="http://schemas.openxmlformats.org/markup-compatibility/2006" xmlns:o="urn:schemas-microsoft-com:office:office" xmlns:r="http://schemas.openxmlformats.org/officeDocument/2006/relationships" xmlns:m="http://schemas.openxmlformats.org/officeDocument/2006/math" xmlns:v="urn:schemas-microsoft-com:vml" xmlns:wp="http://schemas.openxmlformats.org/drawingml/2006/wordprocessingDrawing" xmlns:w10="urn:schemas-microsoft-com:office:word" xmlns:w="http://schemas.openxmlformats.org/wordprocessingml/2006/main" xmlns:wne="http://schemas.microsoft.com/office/word/2006/wordml" xmlns:sl="http://schemas.openxmlformats.org/schemaLibrary/2006/main" xmlns:a="http://schemas.openxmlformats.org/drawingml/2006/main" xmlns:pic="http://schemas.openxmlformats.org/drawingml/2006/picture" xmlns:c="http://schemas.openxmlformats.org/drawingml/2006/chart" xmlns:lc="http://schemas.openxmlformats.org/drawingml/2006/lockedCanvas" xmlns:dgm="http://schemas.openxmlformats.org/drawingml/2006/diagram" xmlns:wps="http://schemas.microsoft.com/office/word/2010/wordprocessingShape" xmlns:wpg="http://schemas.microsoft.com/office/word/2010/wordprocessingGroup" xmlns:w14="http://schemas.microsoft.com/office/word/2010/wordml" xmlns:w15="http://schemas.microsoft.com/office/word/2012/wordml">
   <w:p>
     <w:pPr>
+      <w:jc w:val="center"/>
       <w:rPr/>
     </w:pPr>
     <w:r>
       <w:rPr>
         <w:rtl w:val="0"/>
       </w:rPr>
+      <w:t xml:space="preserve">São Paulo</w:t>
+    </w:r>
+  </w:p>
+  <w:p>
+    <w:pPr>
+      <w:jc w:val="center"/>
+      <w:rPr/>
+    </w:pPr>
+    <w:r>
+      <w:rPr>
+        <w:rtl w:val="0"/>
+      </w:rPr>
+      <w:t xml:space="preserve">2021</w:t>
     </w:r>
   </w:p>
 </w:ftr>

</xml_diff>

<commit_message>
FEND - Finaliza projeto
</commit_message>
<xml_diff>
--- a/tfinal.docx
+++ b/tfinal.docx
@@ -1265,6 +1265,25 @@
           <w:rtl w:val="0"/>
         </w:rPr>
         <w:t xml:space="preserve">Facilitar a manutenção do código para o time;</w:t>
+      </w:r>
+    </w:p>
+    <w:p>
+      <w:pPr>
+        <w:numPr>
+          <w:ilvl w:val="0"/>
+          <w:numId w:val="5"/>
+        </w:numPr>
+        <w:spacing w:after="0" w:afterAutospacing="0" w:before="0" w:beforeAutospacing="0" w:lineRule="auto"/>
+        <w:ind w:left="720" w:hanging="360"/>
+        <w:rPr>
+          <w:u w:val="none"/>
+        </w:rPr>
+      </w:pPr>
+      <w:r>
+        <w:rPr>
+          <w:rtl w:val="0"/>
+        </w:rPr>
+        <w:t xml:space="preserve">Modularização com Skins e Containers;</w:t>
       </w:r>
     </w:p>
     <w:p>

</xml_diff>